<commit_message>
Séparation du code en 4 fichiers
</commit_message>
<xml_diff>
--- a/1.Comptes-rendus avancement/CR 16_12.docx
+++ b/1.Comptes-rendus avancement/CR 16_12.docx
@@ -597,6 +597,16 @@
               </w:rPr>
               <w:t> </w:t>
             </w:r>
+            <w:proofErr w:type="spellStart"/>
+            <w:r>
+              <w:rPr>
+                <w:rFonts w:ascii="Calibri" w:eastAsia="Times New Roman" w:hAnsi="Calibri" w:cs="Times New Roman"/>
+                <w:sz w:val="20"/>
+                <w:lang w:eastAsia="fr-FR"/>
+              </w:rPr>
+              <w:t>Done</w:t>
+            </w:r>
+            <w:proofErr w:type="spellEnd"/>
           </w:p>
         </w:tc>
       </w:tr>
@@ -805,6 +815,370 @@
               </w:rPr>
               <w:t>Done</w:t>
             </w:r>
+          </w:p>
+        </w:tc>
+      </w:tr>
+      <w:tr>
+        <w:tc>
+          <w:tcPr>
+            <w:tcW w:w="7047" w:type="dxa"/>
+            <w:tcBorders>
+              <w:top w:val="single" w:sz="8" w:space="0" w:color="A3A3A3"/>
+              <w:left w:val="single" w:sz="8" w:space="0" w:color="A3A3A3"/>
+              <w:bottom w:val="single" w:sz="8" w:space="0" w:color="A3A3A3"/>
+              <w:right w:val="single" w:sz="8" w:space="0" w:color="A3A3A3"/>
+            </w:tcBorders>
+            <w:tcMar>
+              <w:top w:w="80" w:type="dxa"/>
+              <w:left w:w="80" w:type="dxa"/>
+              <w:bottom w:w="80" w:type="dxa"/>
+              <w:right w:w="80" w:type="dxa"/>
+            </w:tcMar>
+            <w:hideMark/>
+          </w:tcPr>
+          <w:p>
+            <w:pPr>
+              <w:spacing w:after="0" w:line="240" w:lineRule="auto"/>
+              <w:rPr>
+                <w:rFonts w:ascii="Calibri" w:eastAsia="Times New Roman" w:hAnsi="Calibri" w:cs="Times New Roman"/>
+                <w:sz w:val="20"/>
+                <w:lang w:eastAsia="fr-FR"/>
+              </w:rPr>
+            </w:pPr>
+            <w:r>
+              <w:rPr>
+                <w:rFonts w:ascii="Calibri" w:eastAsia="Times New Roman" w:hAnsi="Calibri" w:cs="Times New Roman"/>
+                <w:sz w:val="20"/>
+                <w:lang w:eastAsia="fr-FR"/>
+              </w:rPr>
+              <w:t>Travailler chacun dans des branches séparées</w:t>
+            </w:r>
+          </w:p>
+        </w:tc>
+        <w:tc>
+          <w:tcPr>
+            <w:tcW w:w="2837" w:type="dxa"/>
+            <w:tcBorders>
+              <w:top w:val="single" w:sz="8" w:space="0" w:color="A3A3A3"/>
+              <w:left w:val="single" w:sz="8" w:space="0" w:color="A3A3A3"/>
+              <w:bottom w:val="single" w:sz="8" w:space="0" w:color="A3A3A3"/>
+              <w:right w:val="single" w:sz="8" w:space="0" w:color="A3A3A3"/>
+            </w:tcBorders>
+            <w:tcMar>
+              <w:top w:w="80" w:type="dxa"/>
+              <w:left w:w="80" w:type="dxa"/>
+              <w:bottom w:w="80" w:type="dxa"/>
+              <w:right w:w="80" w:type="dxa"/>
+            </w:tcMar>
+            <w:hideMark/>
+          </w:tcPr>
+          <w:p>
+            <w:pPr>
+              <w:spacing w:after="0" w:line="240" w:lineRule="auto"/>
+              <w:rPr>
+                <w:rFonts w:ascii="Calibri" w:eastAsia="Times New Roman" w:hAnsi="Calibri" w:cs="Times New Roman"/>
+                <w:sz w:val="20"/>
+                <w:lang w:eastAsia="fr-FR"/>
+              </w:rPr>
+            </w:pPr>
+            <w:r>
+              <w:rPr>
+                <w:rFonts w:ascii="Calibri" w:eastAsia="Times New Roman" w:hAnsi="Calibri" w:cs="Times New Roman"/>
+                <w:sz w:val="20"/>
+                <w:lang w:eastAsia="fr-FR"/>
+              </w:rPr>
+              <w:t>High</w:t>
+            </w:r>
+          </w:p>
+        </w:tc>
+        <w:tc>
+          <w:tcPr>
+            <w:tcW w:w="1921" w:type="dxa"/>
+            <w:tcBorders>
+              <w:top w:val="single" w:sz="8" w:space="0" w:color="A3A3A3"/>
+              <w:left w:val="single" w:sz="8" w:space="0" w:color="A3A3A3"/>
+              <w:bottom w:val="single" w:sz="8" w:space="0" w:color="A3A3A3"/>
+              <w:right w:val="single" w:sz="8" w:space="0" w:color="A3A3A3"/>
+            </w:tcBorders>
+            <w:tcMar>
+              <w:top w:w="80" w:type="dxa"/>
+              <w:left w:w="80" w:type="dxa"/>
+              <w:bottom w:w="80" w:type="dxa"/>
+              <w:right w:w="80" w:type="dxa"/>
+            </w:tcMar>
+            <w:hideMark/>
+          </w:tcPr>
+          <w:p>
+            <w:pPr>
+              <w:spacing w:after="0" w:line="240" w:lineRule="auto"/>
+              <w:rPr>
+                <w:rFonts w:ascii="Calibri" w:eastAsia="Times New Roman" w:hAnsi="Calibri" w:cs="Times New Roman"/>
+                <w:sz w:val="20"/>
+                <w:lang w:eastAsia="fr-FR"/>
+              </w:rPr>
+            </w:pPr>
+            <w:r>
+              <w:rPr>
+                <w:rFonts w:ascii="Calibri" w:eastAsia="Times New Roman" w:hAnsi="Calibri" w:cs="Times New Roman"/>
+                <w:sz w:val="20"/>
+                <w:lang w:eastAsia="fr-FR"/>
+              </w:rPr>
+              <w:t>1/5</w:t>
+            </w:r>
+          </w:p>
+        </w:tc>
+        <w:tc>
+          <w:tcPr>
+            <w:tcW w:w="2994" w:type="dxa"/>
+            <w:tcBorders>
+              <w:top w:val="single" w:sz="8" w:space="0" w:color="A3A3A3"/>
+              <w:left w:val="single" w:sz="8" w:space="0" w:color="A3A3A3"/>
+              <w:bottom w:val="single" w:sz="8" w:space="0" w:color="A3A3A3"/>
+              <w:right w:val="single" w:sz="8" w:space="0" w:color="A3A3A3"/>
+            </w:tcBorders>
+            <w:tcMar>
+              <w:top w:w="80" w:type="dxa"/>
+              <w:left w:w="80" w:type="dxa"/>
+              <w:bottom w:w="80" w:type="dxa"/>
+              <w:right w:w="80" w:type="dxa"/>
+            </w:tcMar>
+            <w:hideMark/>
+          </w:tcPr>
+          <w:p>
+            <w:pPr>
+              <w:spacing w:after="0" w:line="240" w:lineRule="auto"/>
+              <w:rPr>
+                <w:rFonts w:ascii="Calibri" w:eastAsia="Times New Roman" w:hAnsi="Calibri" w:cs="Times New Roman"/>
+                <w:sz w:val="20"/>
+                <w:lang w:eastAsia="fr-FR"/>
+              </w:rPr>
+            </w:pPr>
+            <w:r>
+              <w:rPr>
+                <w:rFonts w:ascii="Calibri" w:eastAsia="Times New Roman" w:hAnsi="Calibri" w:cs="Times New Roman"/>
+                <w:sz w:val="20"/>
+                <w:lang w:eastAsia="fr-FR"/>
+              </w:rPr>
+              <w:t>Tous</w:t>
+            </w:r>
+          </w:p>
+        </w:tc>
+        <w:tc>
+          <w:tcPr>
+            <w:tcW w:w="2316" w:type="dxa"/>
+            <w:tcBorders>
+              <w:top w:val="single" w:sz="8" w:space="0" w:color="A3A3A3"/>
+              <w:left w:val="single" w:sz="8" w:space="0" w:color="A3A3A3"/>
+              <w:bottom w:val="single" w:sz="8" w:space="0" w:color="A3A3A3"/>
+              <w:right w:val="single" w:sz="8" w:space="0" w:color="A3A3A3"/>
+            </w:tcBorders>
+            <w:tcMar>
+              <w:top w:w="80" w:type="dxa"/>
+              <w:left w:w="80" w:type="dxa"/>
+              <w:bottom w:w="80" w:type="dxa"/>
+              <w:right w:w="80" w:type="dxa"/>
+            </w:tcMar>
+            <w:hideMark/>
+          </w:tcPr>
+          <w:p>
+            <w:pPr>
+              <w:spacing w:after="0" w:line="240" w:lineRule="auto"/>
+              <w:rPr>
+                <w:rFonts w:ascii="Calibri" w:eastAsia="Times New Roman" w:hAnsi="Calibri" w:cs="Times New Roman"/>
+                <w:sz w:val="20"/>
+                <w:lang w:eastAsia="fr-FR"/>
+              </w:rPr>
+            </w:pPr>
+            <w:r>
+              <w:rPr>
+                <w:rFonts w:ascii="Calibri" w:eastAsia="Times New Roman" w:hAnsi="Calibri" w:cs="Times New Roman"/>
+                <w:sz w:val="20"/>
+                <w:lang w:eastAsia="fr-FR"/>
+              </w:rPr>
+              <w:t> </w:t>
+            </w:r>
+          </w:p>
+        </w:tc>
+      </w:tr>
+      <w:tr>
+        <w:tc>
+          <w:tcPr>
+            <w:tcW w:w="7047" w:type="dxa"/>
+            <w:tcBorders>
+              <w:top w:val="single" w:sz="8" w:space="0" w:color="A3A3A3"/>
+              <w:left w:val="single" w:sz="8" w:space="0" w:color="A3A3A3"/>
+              <w:bottom w:val="single" w:sz="8" w:space="0" w:color="A3A3A3"/>
+              <w:right w:val="single" w:sz="8" w:space="0" w:color="A3A3A3"/>
+            </w:tcBorders>
+            <w:tcMar>
+              <w:top w:w="80" w:type="dxa"/>
+              <w:left w:w="80" w:type="dxa"/>
+              <w:bottom w:w="80" w:type="dxa"/>
+              <w:right w:w="80" w:type="dxa"/>
+            </w:tcMar>
+            <w:hideMark/>
+          </w:tcPr>
+          <w:p>
+            <w:pPr>
+              <w:spacing w:after="0" w:line="240" w:lineRule="auto"/>
+              <w:rPr>
+                <w:rFonts w:ascii="Calibri" w:eastAsia="Times New Roman" w:hAnsi="Calibri" w:cs="Times New Roman"/>
+                <w:sz w:val="20"/>
+                <w:lang w:eastAsia="fr-FR"/>
+              </w:rPr>
+            </w:pPr>
+            <w:r>
+              <w:rPr>
+                <w:rFonts w:ascii="Calibri" w:eastAsia="Times New Roman" w:hAnsi="Calibri" w:cs="Times New Roman"/>
+                <w:sz w:val="20"/>
+                <w:lang w:eastAsia="fr-FR"/>
+              </w:rPr>
+              <w:t>Mettre en place des tests</w:t>
+            </w:r>
+          </w:p>
+        </w:tc>
+        <w:tc>
+          <w:tcPr>
+            <w:tcW w:w="2837" w:type="dxa"/>
+            <w:tcBorders>
+              <w:top w:val="single" w:sz="8" w:space="0" w:color="A3A3A3"/>
+              <w:left w:val="single" w:sz="8" w:space="0" w:color="A3A3A3"/>
+              <w:bottom w:val="single" w:sz="8" w:space="0" w:color="A3A3A3"/>
+              <w:right w:val="single" w:sz="8" w:space="0" w:color="A3A3A3"/>
+            </w:tcBorders>
+            <w:tcMar>
+              <w:top w:w="80" w:type="dxa"/>
+              <w:left w:w="80" w:type="dxa"/>
+              <w:bottom w:w="80" w:type="dxa"/>
+              <w:right w:w="80" w:type="dxa"/>
+            </w:tcMar>
+            <w:hideMark/>
+          </w:tcPr>
+          <w:p>
+            <w:pPr>
+              <w:spacing w:after="0" w:line="240" w:lineRule="auto"/>
+              <w:rPr>
+                <w:rFonts w:ascii="Calibri" w:eastAsia="Times New Roman" w:hAnsi="Calibri" w:cs="Times New Roman"/>
+                <w:sz w:val="20"/>
+                <w:lang w:eastAsia="fr-FR"/>
+              </w:rPr>
+            </w:pPr>
+            <w:r>
+              <w:rPr>
+                <w:rFonts w:ascii="Calibri" w:eastAsia="Times New Roman" w:hAnsi="Calibri" w:cs="Times New Roman"/>
+                <w:sz w:val="20"/>
+                <w:lang w:eastAsia="fr-FR"/>
+              </w:rPr>
+              <w:t>High (après nettoyage)</w:t>
+            </w:r>
+          </w:p>
+        </w:tc>
+        <w:tc>
+          <w:tcPr>
+            <w:tcW w:w="1921" w:type="dxa"/>
+            <w:tcBorders>
+              <w:top w:val="single" w:sz="8" w:space="0" w:color="A3A3A3"/>
+              <w:left w:val="single" w:sz="8" w:space="0" w:color="A3A3A3"/>
+              <w:bottom w:val="single" w:sz="8" w:space="0" w:color="A3A3A3"/>
+              <w:right w:val="single" w:sz="8" w:space="0" w:color="A3A3A3"/>
+            </w:tcBorders>
+            <w:tcMar>
+              <w:top w:w="80" w:type="dxa"/>
+              <w:left w:w="80" w:type="dxa"/>
+              <w:bottom w:w="80" w:type="dxa"/>
+              <w:right w:w="80" w:type="dxa"/>
+            </w:tcMar>
+            <w:hideMark/>
+          </w:tcPr>
+          <w:p>
+            <w:pPr>
+              <w:spacing w:after="0" w:line="240" w:lineRule="auto"/>
+              <w:rPr>
+                <w:rFonts w:ascii="Calibri" w:eastAsia="Times New Roman" w:hAnsi="Calibri" w:cs="Times New Roman"/>
+                <w:sz w:val="20"/>
+                <w:lang w:eastAsia="fr-FR"/>
+              </w:rPr>
+            </w:pPr>
+            <w:r>
+              <w:rPr>
+                <w:rFonts w:ascii="Calibri" w:eastAsia="Times New Roman" w:hAnsi="Calibri" w:cs="Times New Roman"/>
+                <w:sz w:val="20"/>
+                <w:lang w:eastAsia="fr-FR"/>
+              </w:rPr>
+              <w:t>3/5</w:t>
+            </w:r>
+          </w:p>
+        </w:tc>
+        <w:tc>
+          <w:tcPr>
+            <w:tcW w:w="2994" w:type="dxa"/>
+            <w:tcBorders>
+              <w:top w:val="single" w:sz="8" w:space="0" w:color="A3A3A3"/>
+              <w:left w:val="single" w:sz="8" w:space="0" w:color="A3A3A3"/>
+              <w:bottom w:val="single" w:sz="8" w:space="0" w:color="A3A3A3"/>
+              <w:right w:val="single" w:sz="8" w:space="0" w:color="A3A3A3"/>
+            </w:tcBorders>
+            <w:tcMar>
+              <w:top w:w="80" w:type="dxa"/>
+              <w:left w:w="80" w:type="dxa"/>
+              <w:bottom w:w="80" w:type="dxa"/>
+              <w:right w:w="80" w:type="dxa"/>
+            </w:tcMar>
+            <w:hideMark/>
+          </w:tcPr>
+          <w:p>
+            <w:pPr>
+              <w:spacing w:after="0" w:line="240" w:lineRule="auto"/>
+              <w:rPr>
+                <w:rFonts w:ascii="Calibri" w:eastAsia="Times New Roman" w:hAnsi="Calibri" w:cs="Times New Roman"/>
+                <w:sz w:val="20"/>
+                <w:lang w:eastAsia="fr-FR"/>
+              </w:rPr>
+            </w:pPr>
+            <w:r>
+              <w:rPr>
+                <w:rFonts w:ascii="Calibri" w:eastAsia="Times New Roman" w:hAnsi="Calibri" w:cs="Times New Roman"/>
+                <w:sz w:val="20"/>
+                <w:lang w:eastAsia="fr-FR"/>
+              </w:rPr>
+              <w:t>Fatma</w:t>
+            </w:r>
+          </w:p>
+        </w:tc>
+        <w:tc>
+          <w:tcPr>
+            <w:tcW w:w="2316" w:type="dxa"/>
+            <w:tcBorders>
+              <w:top w:val="single" w:sz="8" w:space="0" w:color="A3A3A3"/>
+              <w:left w:val="single" w:sz="8" w:space="0" w:color="A3A3A3"/>
+              <w:bottom w:val="single" w:sz="8" w:space="0" w:color="A3A3A3"/>
+              <w:right w:val="single" w:sz="8" w:space="0" w:color="A3A3A3"/>
+            </w:tcBorders>
+            <w:tcMar>
+              <w:top w:w="80" w:type="dxa"/>
+              <w:left w:w="80" w:type="dxa"/>
+              <w:bottom w:w="80" w:type="dxa"/>
+              <w:right w:w="80" w:type="dxa"/>
+            </w:tcMar>
+            <w:hideMark/>
+          </w:tcPr>
+          <w:p>
+            <w:pPr>
+              <w:spacing w:after="0" w:line="240" w:lineRule="auto"/>
+              <w:rPr>
+                <w:rFonts w:ascii="Calibri" w:eastAsia="Times New Roman" w:hAnsi="Calibri" w:cs="Times New Roman"/>
+                <w:sz w:val="20"/>
+                <w:lang w:eastAsia="fr-FR"/>
+              </w:rPr>
+            </w:pPr>
+            <w:r>
+              <w:rPr>
+                <w:rFonts w:ascii="Calibri" w:eastAsia="Times New Roman" w:hAnsi="Calibri" w:cs="Times New Roman"/>
+                <w:sz w:val="20"/>
+                <w:lang w:eastAsia="fr-FR"/>
+              </w:rPr>
+              <w:t> </w:t>
+            </w:r>
             <w:bookmarkStart w:id="0" w:name="_GoBack"/>
             <w:bookmarkEnd w:id="0"/>
           </w:p>
@@ -843,7 +1217,7 @@
                 <w:sz w:val="20"/>
                 <w:lang w:eastAsia="fr-FR"/>
               </w:rPr>
-              <w:t>Travailler chacun dans des branches séparées</w:t>
+              <w:t> </w:t>
             </w:r>
           </w:p>
         </w:tc>
@@ -879,7 +1253,7 @@
                 <w:sz w:val="20"/>
                 <w:lang w:eastAsia="fr-FR"/>
               </w:rPr>
-              <w:t>High</w:t>
+              <w:t> </w:t>
             </w:r>
           </w:p>
         </w:tc>
@@ -915,7 +1289,7 @@
                 <w:sz w:val="20"/>
                 <w:lang w:eastAsia="fr-FR"/>
               </w:rPr>
-              <w:t>1/5</w:t>
+              <w:t> </w:t>
             </w:r>
           </w:p>
         </w:tc>
@@ -951,7 +1325,7 @@
                 <w:sz w:val="20"/>
                 <w:lang w:eastAsia="fr-FR"/>
               </w:rPr>
-              <w:t>Tous</w:t>
+              <w:t> </w:t>
             </w:r>
           </w:p>
         </w:tc>
@@ -1025,7 +1399,25 @@
                 <w:sz w:val="20"/>
                 <w:lang w:eastAsia="fr-FR"/>
               </w:rPr>
-              <w:t>Mettre en place des tests</w:t>
+              <w:t xml:space="preserve">Mettre les infos </w:t>
+            </w:r>
+            <w:proofErr w:type="gramStart"/>
+            <w:r>
+              <w:rPr>
+                <w:rFonts w:ascii="Calibri" w:eastAsia="Times New Roman" w:hAnsi="Calibri" w:cs="Times New Roman"/>
+                <w:sz w:val="20"/>
+                <w:lang w:eastAsia="fr-FR"/>
+              </w:rPr>
+              <w:t>liés</w:t>
+            </w:r>
+            <w:proofErr w:type="gramEnd"/>
+            <w:r>
+              <w:rPr>
+                <w:rFonts w:ascii="Calibri" w:eastAsia="Times New Roman" w:hAnsi="Calibri" w:cs="Times New Roman"/>
+                <w:sz w:val="20"/>
+                <w:lang w:eastAsia="fr-FR"/>
+              </w:rPr>
+              <w:t xml:space="preserve"> au bâtiment dans une boite avec police petite au-dessus du bâtiment directement</w:t>
             </w:r>
           </w:p>
         </w:tc>
@@ -1061,7 +1453,7 @@
                 <w:sz w:val="20"/>
                 <w:lang w:eastAsia="fr-FR"/>
               </w:rPr>
-              <w:t>High (après nettoyage)</w:t>
+              <w:t>High</w:t>
             </w:r>
           </w:p>
         </w:tc>
@@ -1097,7 +1489,7 @@
                 <w:sz w:val="20"/>
                 <w:lang w:eastAsia="fr-FR"/>
               </w:rPr>
-              <w:t>3/5</w:t>
+              <w:t>2/5</w:t>
             </w:r>
           </w:p>
         </w:tc>
@@ -1207,7 +1599,7 @@
                 <w:sz w:val="20"/>
                 <w:lang w:eastAsia="fr-FR"/>
               </w:rPr>
-              <w:t> </w:t>
+              <w:t>Indiquer dans le menu les prérequis à la construction de chaque bâtiment (ex : 100 unités de bois)</w:t>
             </w:r>
           </w:p>
         </w:tc>
@@ -1243,7 +1635,7 @@
                 <w:sz w:val="20"/>
                 <w:lang w:eastAsia="fr-FR"/>
               </w:rPr>
-              <w:t> </w:t>
+              <w:t>High</w:t>
             </w:r>
           </w:p>
         </w:tc>
@@ -1279,7 +1671,7 @@
                 <w:sz w:val="20"/>
                 <w:lang w:eastAsia="fr-FR"/>
               </w:rPr>
-              <w:t> </w:t>
+              <w:t>2/5</w:t>
             </w:r>
           </w:p>
         </w:tc>
@@ -1315,7 +1707,7 @@
                 <w:sz w:val="20"/>
                 <w:lang w:eastAsia="fr-FR"/>
               </w:rPr>
-              <w:t> </w:t>
+              <w:t>Fatma</w:t>
             </w:r>
           </w:p>
         </w:tc>
@@ -1389,25 +1781,7 @@
                 <w:sz w:val="20"/>
                 <w:lang w:eastAsia="fr-FR"/>
               </w:rPr>
-              <w:t xml:space="preserve">Mettre les infos </w:t>
-            </w:r>
-            <w:proofErr w:type="gramStart"/>
-            <w:r>
-              <w:rPr>
-                <w:rFonts w:ascii="Calibri" w:eastAsia="Times New Roman" w:hAnsi="Calibri" w:cs="Times New Roman"/>
-                <w:sz w:val="20"/>
-                <w:lang w:eastAsia="fr-FR"/>
-              </w:rPr>
-              <w:t>liés</w:t>
-            </w:r>
-            <w:proofErr w:type="gramEnd"/>
-            <w:r>
-              <w:rPr>
-                <w:rFonts w:ascii="Calibri" w:eastAsia="Times New Roman" w:hAnsi="Calibri" w:cs="Times New Roman"/>
-                <w:sz w:val="20"/>
-                <w:lang w:eastAsia="fr-FR"/>
-              </w:rPr>
-              <w:t xml:space="preserve"> au bâtiment dans une boite avec police petite au-dessus du bâtiment directement</w:t>
+              <w:t> </w:t>
             </w:r>
           </w:p>
         </w:tc>
@@ -1443,7 +1817,7 @@
                 <w:sz w:val="20"/>
                 <w:lang w:eastAsia="fr-FR"/>
               </w:rPr>
-              <w:t>High</w:t>
+              <w:t> </w:t>
             </w:r>
           </w:p>
         </w:tc>
@@ -1479,7 +1853,7 @@
                 <w:sz w:val="20"/>
                 <w:lang w:eastAsia="fr-FR"/>
               </w:rPr>
-              <w:t>2/5</w:t>
+              <w:t> </w:t>
             </w:r>
           </w:p>
         </w:tc>
@@ -1515,7 +1889,7 @@
                 <w:sz w:val="20"/>
                 <w:lang w:eastAsia="fr-FR"/>
               </w:rPr>
-              <w:t>Fatma</w:t>
+              <w:t> </w:t>
             </w:r>
           </w:p>
         </w:tc>
@@ -1589,7 +1963,7 @@
                 <w:sz w:val="20"/>
                 <w:lang w:eastAsia="fr-FR"/>
               </w:rPr>
-              <w:t>Indiquer dans le menu les prérequis à la construction de chaque bâtiment (ex : 100 unités de bois)</w:t>
+              <w:t>Bâtiment centrale / énergie</w:t>
             </w:r>
           </w:p>
         </w:tc>
@@ -1619,13 +1993,23 @@
                 <w:lang w:eastAsia="fr-FR"/>
               </w:rPr>
             </w:pPr>
-            <w:r>
-              <w:rPr>
-                <w:rFonts w:ascii="Calibri" w:eastAsia="Times New Roman" w:hAnsi="Calibri" w:cs="Times New Roman"/>
-                <w:sz w:val="20"/>
-                <w:lang w:eastAsia="fr-FR"/>
-              </w:rPr>
-              <w:t>High</w:t>
+            <w:proofErr w:type="spellStart"/>
+            <w:r>
+              <w:rPr>
+                <w:rFonts w:ascii="Calibri" w:eastAsia="Times New Roman" w:hAnsi="Calibri" w:cs="Times New Roman"/>
+                <w:sz w:val="20"/>
+                <w:lang w:eastAsia="fr-FR"/>
+              </w:rPr>
+              <w:t>Very</w:t>
+            </w:r>
+            <w:proofErr w:type="spellEnd"/>
+            <w:r>
+              <w:rPr>
+                <w:rFonts w:ascii="Calibri" w:eastAsia="Times New Roman" w:hAnsi="Calibri" w:cs="Times New Roman"/>
+                <w:sz w:val="20"/>
+                <w:lang w:eastAsia="fr-FR"/>
+              </w:rPr>
+              <w:t xml:space="preserve"> high</w:t>
             </w:r>
           </w:p>
         </w:tc>
@@ -1661,7 +2045,7 @@
                 <w:sz w:val="20"/>
                 <w:lang w:eastAsia="fr-FR"/>
               </w:rPr>
-              <w:t>2/5</w:t>
+              <w:t>3/5</w:t>
             </w:r>
           </w:p>
         </w:tc>
@@ -1698,380 +2082,6 @@
                 <w:lang w:eastAsia="fr-FR"/>
               </w:rPr>
               <w:t>Fatma</w:t>
-            </w:r>
-          </w:p>
-        </w:tc>
-        <w:tc>
-          <w:tcPr>
-            <w:tcW w:w="2316" w:type="dxa"/>
-            <w:tcBorders>
-              <w:top w:val="single" w:sz="8" w:space="0" w:color="A3A3A3"/>
-              <w:left w:val="single" w:sz="8" w:space="0" w:color="A3A3A3"/>
-              <w:bottom w:val="single" w:sz="8" w:space="0" w:color="A3A3A3"/>
-              <w:right w:val="single" w:sz="8" w:space="0" w:color="A3A3A3"/>
-            </w:tcBorders>
-            <w:tcMar>
-              <w:top w:w="80" w:type="dxa"/>
-              <w:left w:w="80" w:type="dxa"/>
-              <w:bottom w:w="80" w:type="dxa"/>
-              <w:right w:w="80" w:type="dxa"/>
-            </w:tcMar>
-            <w:hideMark/>
-          </w:tcPr>
-          <w:p>
-            <w:pPr>
-              <w:spacing w:after="0" w:line="240" w:lineRule="auto"/>
-              <w:rPr>
-                <w:rFonts w:ascii="Calibri" w:eastAsia="Times New Roman" w:hAnsi="Calibri" w:cs="Times New Roman"/>
-                <w:sz w:val="20"/>
-                <w:lang w:eastAsia="fr-FR"/>
-              </w:rPr>
-            </w:pPr>
-            <w:r>
-              <w:rPr>
-                <w:rFonts w:ascii="Calibri" w:eastAsia="Times New Roman" w:hAnsi="Calibri" w:cs="Times New Roman"/>
-                <w:sz w:val="20"/>
-                <w:lang w:eastAsia="fr-FR"/>
-              </w:rPr>
-              <w:t> </w:t>
-            </w:r>
-          </w:p>
-        </w:tc>
-      </w:tr>
-      <w:tr>
-        <w:tc>
-          <w:tcPr>
-            <w:tcW w:w="7047" w:type="dxa"/>
-            <w:tcBorders>
-              <w:top w:val="single" w:sz="8" w:space="0" w:color="A3A3A3"/>
-              <w:left w:val="single" w:sz="8" w:space="0" w:color="A3A3A3"/>
-              <w:bottom w:val="single" w:sz="8" w:space="0" w:color="A3A3A3"/>
-              <w:right w:val="single" w:sz="8" w:space="0" w:color="A3A3A3"/>
-            </w:tcBorders>
-            <w:tcMar>
-              <w:top w:w="80" w:type="dxa"/>
-              <w:left w:w="80" w:type="dxa"/>
-              <w:bottom w:w="80" w:type="dxa"/>
-              <w:right w:w="80" w:type="dxa"/>
-            </w:tcMar>
-            <w:hideMark/>
-          </w:tcPr>
-          <w:p>
-            <w:pPr>
-              <w:spacing w:after="0" w:line="240" w:lineRule="auto"/>
-              <w:rPr>
-                <w:rFonts w:ascii="Calibri" w:eastAsia="Times New Roman" w:hAnsi="Calibri" w:cs="Times New Roman"/>
-                <w:sz w:val="20"/>
-                <w:lang w:eastAsia="fr-FR"/>
-              </w:rPr>
-            </w:pPr>
-            <w:r>
-              <w:rPr>
-                <w:rFonts w:ascii="Calibri" w:eastAsia="Times New Roman" w:hAnsi="Calibri" w:cs="Times New Roman"/>
-                <w:sz w:val="20"/>
-                <w:lang w:eastAsia="fr-FR"/>
-              </w:rPr>
-              <w:t> </w:t>
-            </w:r>
-          </w:p>
-        </w:tc>
-        <w:tc>
-          <w:tcPr>
-            <w:tcW w:w="2837" w:type="dxa"/>
-            <w:tcBorders>
-              <w:top w:val="single" w:sz="8" w:space="0" w:color="A3A3A3"/>
-              <w:left w:val="single" w:sz="8" w:space="0" w:color="A3A3A3"/>
-              <w:bottom w:val="single" w:sz="8" w:space="0" w:color="A3A3A3"/>
-              <w:right w:val="single" w:sz="8" w:space="0" w:color="A3A3A3"/>
-            </w:tcBorders>
-            <w:tcMar>
-              <w:top w:w="80" w:type="dxa"/>
-              <w:left w:w="80" w:type="dxa"/>
-              <w:bottom w:w="80" w:type="dxa"/>
-              <w:right w:w="80" w:type="dxa"/>
-            </w:tcMar>
-            <w:hideMark/>
-          </w:tcPr>
-          <w:p>
-            <w:pPr>
-              <w:spacing w:after="0" w:line="240" w:lineRule="auto"/>
-              <w:rPr>
-                <w:rFonts w:ascii="Calibri" w:eastAsia="Times New Roman" w:hAnsi="Calibri" w:cs="Times New Roman"/>
-                <w:sz w:val="20"/>
-                <w:lang w:eastAsia="fr-FR"/>
-              </w:rPr>
-            </w:pPr>
-            <w:r>
-              <w:rPr>
-                <w:rFonts w:ascii="Calibri" w:eastAsia="Times New Roman" w:hAnsi="Calibri" w:cs="Times New Roman"/>
-                <w:sz w:val="20"/>
-                <w:lang w:eastAsia="fr-FR"/>
-              </w:rPr>
-              <w:t> </w:t>
-            </w:r>
-          </w:p>
-        </w:tc>
-        <w:tc>
-          <w:tcPr>
-            <w:tcW w:w="1921" w:type="dxa"/>
-            <w:tcBorders>
-              <w:top w:val="single" w:sz="8" w:space="0" w:color="A3A3A3"/>
-              <w:left w:val="single" w:sz="8" w:space="0" w:color="A3A3A3"/>
-              <w:bottom w:val="single" w:sz="8" w:space="0" w:color="A3A3A3"/>
-              <w:right w:val="single" w:sz="8" w:space="0" w:color="A3A3A3"/>
-            </w:tcBorders>
-            <w:tcMar>
-              <w:top w:w="80" w:type="dxa"/>
-              <w:left w:w="80" w:type="dxa"/>
-              <w:bottom w:w="80" w:type="dxa"/>
-              <w:right w:w="80" w:type="dxa"/>
-            </w:tcMar>
-            <w:hideMark/>
-          </w:tcPr>
-          <w:p>
-            <w:pPr>
-              <w:spacing w:after="0" w:line="240" w:lineRule="auto"/>
-              <w:rPr>
-                <w:rFonts w:ascii="Calibri" w:eastAsia="Times New Roman" w:hAnsi="Calibri" w:cs="Times New Roman"/>
-                <w:sz w:val="20"/>
-                <w:lang w:eastAsia="fr-FR"/>
-              </w:rPr>
-            </w:pPr>
-            <w:r>
-              <w:rPr>
-                <w:rFonts w:ascii="Calibri" w:eastAsia="Times New Roman" w:hAnsi="Calibri" w:cs="Times New Roman"/>
-                <w:sz w:val="20"/>
-                <w:lang w:eastAsia="fr-FR"/>
-              </w:rPr>
-              <w:t> </w:t>
-            </w:r>
-          </w:p>
-        </w:tc>
-        <w:tc>
-          <w:tcPr>
-            <w:tcW w:w="2994" w:type="dxa"/>
-            <w:tcBorders>
-              <w:top w:val="single" w:sz="8" w:space="0" w:color="A3A3A3"/>
-              <w:left w:val="single" w:sz="8" w:space="0" w:color="A3A3A3"/>
-              <w:bottom w:val="single" w:sz="8" w:space="0" w:color="A3A3A3"/>
-              <w:right w:val="single" w:sz="8" w:space="0" w:color="A3A3A3"/>
-            </w:tcBorders>
-            <w:tcMar>
-              <w:top w:w="80" w:type="dxa"/>
-              <w:left w:w="80" w:type="dxa"/>
-              <w:bottom w:w="80" w:type="dxa"/>
-              <w:right w:w="80" w:type="dxa"/>
-            </w:tcMar>
-            <w:hideMark/>
-          </w:tcPr>
-          <w:p>
-            <w:pPr>
-              <w:spacing w:after="0" w:line="240" w:lineRule="auto"/>
-              <w:rPr>
-                <w:rFonts w:ascii="Calibri" w:eastAsia="Times New Roman" w:hAnsi="Calibri" w:cs="Times New Roman"/>
-                <w:sz w:val="20"/>
-                <w:lang w:eastAsia="fr-FR"/>
-              </w:rPr>
-            </w:pPr>
-            <w:r>
-              <w:rPr>
-                <w:rFonts w:ascii="Calibri" w:eastAsia="Times New Roman" w:hAnsi="Calibri" w:cs="Times New Roman"/>
-                <w:sz w:val="20"/>
-                <w:lang w:eastAsia="fr-FR"/>
-              </w:rPr>
-              <w:t> </w:t>
-            </w:r>
-          </w:p>
-        </w:tc>
-        <w:tc>
-          <w:tcPr>
-            <w:tcW w:w="2316" w:type="dxa"/>
-            <w:tcBorders>
-              <w:top w:val="single" w:sz="8" w:space="0" w:color="A3A3A3"/>
-              <w:left w:val="single" w:sz="8" w:space="0" w:color="A3A3A3"/>
-              <w:bottom w:val="single" w:sz="8" w:space="0" w:color="A3A3A3"/>
-              <w:right w:val="single" w:sz="8" w:space="0" w:color="A3A3A3"/>
-            </w:tcBorders>
-            <w:tcMar>
-              <w:top w:w="80" w:type="dxa"/>
-              <w:left w:w="80" w:type="dxa"/>
-              <w:bottom w:w="80" w:type="dxa"/>
-              <w:right w:w="80" w:type="dxa"/>
-            </w:tcMar>
-            <w:hideMark/>
-          </w:tcPr>
-          <w:p>
-            <w:pPr>
-              <w:spacing w:after="0" w:line="240" w:lineRule="auto"/>
-              <w:rPr>
-                <w:rFonts w:ascii="Calibri" w:eastAsia="Times New Roman" w:hAnsi="Calibri" w:cs="Times New Roman"/>
-                <w:sz w:val="20"/>
-                <w:lang w:eastAsia="fr-FR"/>
-              </w:rPr>
-            </w:pPr>
-            <w:r>
-              <w:rPr>
-                <w:rFonts w:ascii="Calibri" w:eastAsia="Times New Roman" w:hAnsi="Calibri" w:cs="Times New Roman"/>
-                <w:sz w:val="20"/>
-                <w:lang w:eastAsia="fr-FR"/>
-              </w:rPr>
-              <w:t> </w:t>
-            </w:r>
-          </w:p>
-        </w:tc>
-      </w:tr>
-      <w:tr>
-        <w:tc>
-          <w:tcPr>
-            <w:tcW w:w="7047" w:type="dxa"/>
-            <w:tcBorders>
-              <w:top w:val="single" w:sz="8" w:space="0" w:color="A3A3A3"/>
-              <w:left w:val="single" w:sz="8" w:space="0" w:color="A3A3A3"/>
-              <w:bottom w:val="single" w:sz="8" w:space="0" w:color="A3A3A3"/>
-              <w:right w:val="single" w:sz="8" w:space="0" w:color="A3A3A3"/>
-            </w:tcBorders>
-            <w:tcMar>
-              <w:top w:w="80" w:type="dxa"/>
-              <w:left w:w="80" w:type="dxa"/>
-              <w:bottom w:w="80" w:type="dxa"/>
-              <w:right w:w="80" w:type="dxa"/>
-            </w:tcMar>
-            <w:hideMark/>
-          </w:tcPr>
-          <w:p>
-            <w:pPr>
-              <w:spacing w:after="0" w:line="240" w:lineRule="auto"/>
-              <w:rPr>
-                <w:rFonts w:ascii="Calibri" w:eastAsia="Times New Roman" w:hAnsi="Calibri" w:cs="Times New Roman"/>
-                <w:sz w:val="20"/>
-                <w:lang w:eastAsia="fr-FR"/>
-              </w:rPr>
-            </w:pPr>
-            <w:r>
-              <w:rPr>
-                <w:rFonts w:ascii="Calibri" w:eastAsia="Times New Roman" w:hAnsi="Calibri" w:cs="Times New Roman"/>
-                <w:sz w:val="20"/>
-                <w:lang w:eastAsia="fr-FR"/>
-              </w:rPr>
-              <w:t>Bâtiment centrale / énergie</w:t>
-            </w:r>
-          </w:p>
-        </w:tc>
-        <w:tc>
-          <w:tcPr>
-            <w:tcW w:w="2837" w:type="dxa"/>
-            <w:tcBorders>
-              <w:top w:val="single" w:sz="8" w:space="0" w:color="A3A3A3"/>
-              <w:left w:val="single" w:sz="8" w:space="0" w:color="A3A3A3"/>
-              <w:bottom w:val="single" w:sz="8" w:space="0" w:color="A3A3A3"/>
-              <w:right w:val="single" w:sz="8" w:space="0" w:color="A3A3A3"/>
-            </w:tcBorders>
-            <w:tcMar>
-              <w:top w:w="80" w:type="dxa"/>
-              <w:left w:w="80" w:type="dxa"/>
-              <w:bottom w:w="80" w:type="dxa"/>
-              <w:right w:w="80" w:type="dxa"/>
-            </w:tcMar>
-            <w:hideMark/>
-          </w:tcPr>
-          <w:p>
-            <w:pPr>
-              <w:spacing w:after="0" w:line="240" w:lineRule="auto"/>
-              <w:rPr>
-                <w:rFonts w:ascii="Calibri" w:eastAsia="Times New Roman" w:hAnsi="Calibri" w:cs="Times New Roman"/>
-                <w:sz w:val="20"/>
-                <w:lang w:eastAsia="fr-FR"/>
-              </w:rPr>
-            </w:pPr>
-            <w:proofErr w:type="spellStart"/>
-            <w:r>
-              <w:rPr>
-                <w:rFonts w:ascii="Calibri" w:eastAsia="Times New Roman" w:hAnsi="Calibri" w:cs="Times New Roman"/>
-                <w:sz w:val="20"/>
-                <w:lang w:eastAsia="fr-FR"/>
-              </w:rPr>
-              <w:t>Very</w:t>
-            </w:r>
-            <w:proofErr w:type="spellEnd"/>
-            <w:r>
-              <w:rPr>
-                <w:rFonts w:ascii="Calibri" w:eastAsia="Times New Roman" w:hAnsi="Calibri" w:cs="Times New Roman"/>
-                <w:sz w:val="20"/>
-                <w:lang w:eastAsia="fr-FR"/>
-              </w:rPr>
-              <w:t xml:space="preserve"> high</w:t>
-            </w:r>
-          </w:p>
-        </w:tc>
-        <w:tc>
-          <w:tcPr>
-            <w:tcW w:w="1921" w:type="dxa"/>
-            <w:tcBorders>
-              <w:top w:val="single" w:sz="8" w:space="0" w:color="A3A3A3"/>
-              <w:left w:val="single" w:sz="8" w:space="0" w:color="A3A3A3"/>
-              <w:bottom w:val="single" w:sz="8" w:space="0" w:color="A3A3A3"/>
-              <w:right w:val="single" w:sz="8" w:space="0" w:color="A3A3A3"/>
-            </w:tcBorders>
-            <w:tcMar>
-              <w:top w:w="80" w:type="dxa"/>
-              <w:left w:w="80" w:type="dxa"/>
-              <w:bottom w:w="80" w:type="dxa"/>
-              <w:right w:w="80" w:type="dxa"/>
-            </w:tcMar>
-            <w:hideMark/>
-          </w:tcPr>
-          <w:p>
-            <w:pPr>
-              <w:spacing w:after="0" w:line="240" w:lineRule="auto"/>
-              <w:rPr>
-                <w:rFonts w:ascii="Calibri" w:eastAsia="Times New Roman" w:hAnsi="Calibri" w:cs="Times New Roman"/>
-                <w:sz w:val="20"/>
-                <w:lang w:eastAsia="fr-FR"/>
-              </w:rPr>
-            </w:pPr>
-            <w:r>
-              <w:rPr>
-                <w:rFonts w:ascii="Calibri" w:eastAsia="Times New Roman" w:hAnsi="Calibri" w:cs="Times New Roman"/>
-                <w:sz w:val="20"/>
-                <w:lang w:eastAsia="fr-FR"/>
-              </w:rPr>
-              <w:t>3/5</w:t>
-            </w:r>
-          </w:p>
-        </w:tc>
-        <w:tc>
-          <w:tcPr>
-            <w:tcW w:w="2994" w:type="dxa"/>
-            <w:tcBorders>
-              <w:top w:val="single" w:sz="8" w:space="0" w:color="A3A3A3"/>
-              <w:left w:val="single" w:sz="8" w:space="0" w:color="A3A3A3"/>
-              <w:bottom w:val="single" w:sz="8" w:space="0" w:color="A3A3A3"/>
-              <w:right w:val="single" w:sz="8" w:space="0" w:color="A3A3A3"/>
-            </w:tcBorders>
-            <w:tcMar>
-              <w:top w:w="80" w:type="dxa"/>
-              <w:left w:w="80" w:type="dxa"/>
-              <w:bottom w:w="80" w:type="dxa"/>
-              <w:right w:w="80" w:type="dxa"/>
-            </w:tcMar>
-            <w:hideMark/>
-          </w:tcPr>
-          <w:p>
-            <w:pPr>
-              <w:spacing w:after="0" w:line="240" w:lineRule="auto"/>
-              <w:rPr>
-                <w:rFonts w:ascii="Calibri" w:eastAsia="Times New Roman" w:hAnsi="Calibri" w:cs="Times New Roman"/>
-                <w:sz w:val="20"/>
-                <w:lang w:eastAsia="fr-FR"/>
-              </w:rPr>
-            </w:pPr>
-            <w:r>
-              <w:rPr>
-                <w:rFonts w:ascii="Calibri" w:eastAsia="Times New Roman" w:hAnsi="Calibri" w:cs="Times New Roman"/>
-                <w:sz w:val="20"/>
-                <w:lang w:eastAsia="fr-FR"/>
-              </w:rPr>
-              <w:t>Tous, maintenant</w:t>
             </w:r>
           </w:p>
         </w:tc>
@@ -5482,4 +5492,16 @@
     </a:ext>
   </a:extLst>
 </a:theme>
+</file>
+
+<file path=customXml/item1.xml><?xml version="1.0" encoding="utf-8"?>
+<b:Sources xmlns:b="http://schemas.openxmlformats.org/officeDocument/2006/bibliography" xmlns="http://schemas.openxmlformats.org/officeDocument/2006/bibliography" SelectedStyle="\APASixthEditionOfficeOnline.xsl" StyleName="APA" Version="6"/>
+</file>
+
+<file path=customXml/itemProps1.xml><?xml version="1.0" encoding="utf-8"?>
+<ds:datastoreItem xmlns:ds="http://schemas.openxmlformats.org/officeDocument/2006/customXml" ds:itemID="{D70512A3-D3C0-4FC7-97C9-F1FCDA3C0B87}">
+  <ds:schemaRefs>
+    <ds:schemaRef ds:uri="http://schemas.openxmlformats.org/officeDocument/2006/bibliography"/>
+  </ds:schemaRefs>
+</ds:datastoreItem>
 </file>
</xml_diff>